<commit_message>
Corrections in en/de mobile app
</commit_message>
<xml_diff>
--- a/de/user-guide/system/_images/_title/rest-interface.docx
+++ b/de/user-guide/system/_images/_title/rest-interface.docx
@@ -249,10 +249,10 @@
             <v:path o:extrusionok="f" gradientshapeok="t" o:connecttype="rect"/>
             <o:lock v:ext="edit" aspectratio="t"/>
           </v:shapetype>
-          <v:shape id="_x0000_i1027" type="#_x0000_t75" style="width:122.9pt;height:122.9pt" o:ole="">
+          <v:shape id="_x0000_i1025" type="#_x0000_t75" style="width:123pt;height:123pt" o:ole="">
             <v:imagedata r:id="rId5" o:title=""/>
           </v:shape>
-          <o:OLEObject Type="Embed" ProgID="Unknown" ShapeID="_x0000_i1027" DrawAspect="Content" ObjectID="_1704527847" r:id="rId6"/>
+          <o:OLEObject Type="Embed" ProgID="Unknown" ShapeID="_x0000_i1025" DrawAspect="Content" ObjectID="_1704880963" r:id="rId6"/>
         </w:object>
       </w:r>
     </w:p>
@@ -349,7 +349,15 @@
           <w:sz w:val="24"/>
           <w:szCs w:val="24"/>
         </w:rPr>
-        <w:t>V9.0.1</w:t>
+        <w:t>V9.0.</w:t>
+      </w:r>
+      <w:r>
+        <w:rPr>
+          <w:color w:val="A6A6A6" w:themeColor="background1" w:themeShade="A6"/>
+          <w:sz w:val="24"/>
+          <w:szCs w:val="24"/>
+        </w:rPr>
+        <w:t>130</w:t>
       </w:r>
       <w:r>
         <w:rPr>
@@ -390,7 +398,7 @@
           <w:sz w:val="24"/>
           <w:szCs w:val="24"/>
         </w:rPr>
-        <w:t>01</w:t>
+        <w:t>25</w:t>
       </w:r>
       <w:r>
         <w:rPr>

</xml_diff>